<commit_message>
Added images to Instructions.docx
</commit_message>
<xml_diff>
--- a/Education Content/Instructions.docx
+++ b/Education Content/Instructions.docx
@@ -371,127 +371,1027 @@
     <w:p/>
     <w:p>
       <w:r>
+        <w:br w:type="page"/>
+      </w:r>
+    </w:p>
+    <w:p>
+      <w:r>
+        <w:lastRenderedPageBreak/>
         <w:t>Alright, let's build this. Turn the printed circuit board so the scout symbol is on the bottom.</w:t>
       </w:r>
+      <w:r>
+        <w:t xml:space="preserve"> This side should be facing up:</w:t>
+      </w:r>
+    </w:p>
+    <w:p>
+      <w:pPr>
+        <w:jc w:val="center"/>
+      </w:pPr>
+      <w:r>
+        <w:rPr>
+          <w:noProof/>
+          <w:lang w:eastAsia="en-AU"/>
+        </w:rPr>
+        <w:drawing>
+          <wp:inline distT="0" distB="0" distL="0" distR="0" wp14:anchorId="5E51DAE0" wp14:editId="2C49A2EE">
+            <wp:extent cx="3447459" cy="3315288"/>
+            <wp:effectExtent l="0" t="0" r="635" b="0"/>
+            <wp:docPr id="14" name="Picture 14"/>
+            <wp:cNvGraphicFramePr>
+              <a:graphicFrameLocks xmlns:a="http://schemas.openxmlformats.org/drawingml/2006/main" noChangeAspect="1"/>
+            </wp:cNvGraphicFramePr>
+            <a:graphic xmlns:a="http://schemas.openxmlformats.org/drawingml/2006/main">
+              <a:graphicData uri="http://schemas.openxmlformats.org/drawingml/2006/picture">
+                <pic:pic xmlns:pic="http://schemas.openxmlformats.org/drawingml/2006/picture">
+                  <pic:nvPicPr>
+                    <pic:cNvPr id="1" name=""/>
+                    <pic:cNvPicPr/>
+                  </pic:nvPicPr>
+                  <pic:blipFill rotWithShape="1">
+                    <a:blip r:embed="rId10"/>
+                    <a:srcRect l="23267" t="6781" r="24717" b="4481"/>
+                    <a:stretch/>
+                  </pic:blipFill>
+                  <pic:spPr bwMode="auto">
+                    <a:xfrm>
+                      <a:off x="0" y="0"/>
+                      <a:ext cx="3491345" cy="3357491"/>
+                    </a:xfrm>
+                    <a:prstGeom prst="rect">
+                      <a:avLst/>
+                    </a:prstGeom>
+                    <a:ln>
+                      <a:noFill/>
+                    </a:ln>
+                    <a:extLst>
+                      <a:ext uri="{53640926-AAD7-44D8-BBD7-CCE9431645EC}">
+                        <a14:shadowObscured xmlns:a14="http://schemas.microsoft.com/office/drawing/2010/main"/>
+                      </a:ext>
+                    </a:extLst>
+                  </pic:spPr>
+                </pic:pic>
+              </a:graphicData>
+            </a:graphic>
+          </wp:inline>
+        </w:drawing>
+      </w:r>
+    </w:p>
+    <w:p>
+      <w:r>
+        <w:rPr>
+          <w:noProof/>
+          <w:lang w:eastAsia="en-AU"/>
+        </w:rPr>
+        <mc:AlternateContent>
+          <mc:Choice Requires="wps">
+            <w:drawing>
+              <wp:anchor distT="0" distB="0" distL="114300" distR="114300" simplePos="0" relativeHeight="251668480" behindDoc="0" locked="0" layoutInCell="1" allowOverlap="1">
+                <wp:simplePos x="0" y="0"/>
+                <wp:positionH relativeFrom="column">
+                  <wp:posOffset>3905250</wp:posOffset>
+                </wp:positionH>
+                <wp:positionV relativeFrom="paragraph">
+                  <wp:posOffset>253365</wp:posOffset>
+                </wp:positionV>
+                <wp:extent cx="542925" cy="552450"/>
+                <wp:effectExtent l="38100" t="38100" r="47625" b="38100"/>
+                <wp:wrapNone/>
+                <wp:docPr id="8" name="Oval 8"/>
+                <wp:cNvGraphicFramePr/>
+                <a:graphic xmlns:a="http://schemas.openxmlformats.org/drawingml/2006/main">
+                  <a:graphicData uri="http://schemas.microsoft.com/office/word/2010/wordprocessingShape">
+                    <wps:wsp>
+                      <wps:cNvSpPr/>
+                      <wps:spPr>
+                        <a:xfrm>
+                          <a:off x="0" y="0"/>
+                          <a:ext cx="542925" cy="552450"/>
+                        </a:xfrm>
+                        <a:prstGeom prst="ellipse">
+                          <a:avLst/>
+                        </a:prstGeom>
+                        <a:noFill/>
+                        <a:ln w="76200">
+                          <a:solidFill>
+                            <a:srgbClr val="00B050"/>
+                          </a:solidFill>
+                        </a:ln>
+                      </wps:spPr>
+                      <wps:style>
+                        <a:lnRef idx="2">
+                          <a:schemeClr val="accent1">
+                            <a:shade val="50000"/>
+                          </a:schemeClr>
+                        </a:lnRef>
+                        <a:fillRef idx="1">
+                          <a:schemeClr val="accent1"/>
+                        </a:fillRef>
+                        <a:effectRef idx="0">
+                          <a:schemeClr val="accent1"/>
+                        </a:effectRef>
+                        <a:fontRef idx="minor">
+                          <a:schemeClr val="lt1"/>
+                        </a:fontRef>
+                      </wps:style>
+                      <wps:bodyPr rot="0" spcFirstLastPara="0" vertOverflow="overflow" horzOverflow="overflow" vert="horz" wrap="square" lIns="91440" tIns="45720" rIns="91440" bIns="45720" numCol="1" spcCol="0" rtlCol="0" fromWordArt="0" anchor="ctr" anchorCtr="0" forceAA="0" compatLnSpc="1">
+                        <a:prstTxWarp prst="textNoShape">
+                          <a:avLst/>
+                        </a:prstTxWarp>
+                        <a:noAutofit/>
+                      </wps:bodyPr>
+                    </wps:wsp>
+                  </a:graphicData>
+                </a:graphic>
+                <wp14:sizeRelH relativeFrom="margin">
+                  <wp14:pctWidth>0</wp14:pctWidth>
+                </wp14:sizeRelH>
+                <wp14:sizeRelV relativeFrom="margin">
+                  <wp14:pctHeight>0</wp14:pctHeight>
+                </wp14:sizeRelV>
+              </wp:anchor>
+            </w:drawing>
+          </mc:Choice>
+          <mc:Fallback>
+            <w:pict>
+              <v:oval w14:anchorId="163D35C2" id="Oval 8" o:spid="_x0000_s1026" style="position:absolute;margin-left:307.5pt;margin-top:19.95pt;width:42.75pt;height:43.5pt;z-index:251668480;visibility:visible;mso-wrap-style:square;mso-width-percent:0;mso-height-percent:0;mso-wrap-distance-left:9pt;mso-wrap-distance-top:0;mso-wrap-distance-right:9pt;mso-wrap-distance-bottom:0;mso-position-horizontal:absolute;mso-position-horizontal-relative:text;mso-position-vertical:absolute;mso-position-vertical-relative:text;mso-width-percent:0;mso-height-percent:0;mso-width-relative:margin;mso-height-relative:margin;v-text-anchor:middle" o:gfxdata="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" filled="f" strokecolor="#00b050" strokeweight="6pt">
+                <v:stroke joinstyle="miter"/>
+              </v:oval>
+            </w:pict>
+          </mc:Fallback>
+        </mc:AlternateContent>
+      </w:r>
+      <w:r>
+        <w:rPr>
+          <w:noProof/>
+          <w:lang w:eastAsia="en-AU"/>
+        </w:rPr>
+        <w:drawing>
+          <wp:anchor distT="0" distB="0" distL="114300" distR="114300" simplePos="0" relativeHeight="251667456" behindDoc="0" locked="0" layoutInCell="1" allowOverlap="1">
+            <wp:simplePos x="0" y="0"/>
+            <wp:positionH relativeFrom="margin">
+              <wp:posOffset>3419475</wp:posOffset>
+            </wp:positionH>
+            <wp:positionV relativeFrom="paragraph">
+              <wp:posOffset>215265</wp:posOffset>
+            </wp:positionV>
+            <wp:extent cx="2124075" cy="2041525"/>
+            <wp:effectExtent l="0" t="0" r="9525" b="0"/>
+            <wp:wrapSquare wrapText="bothSides"/>
+            <wp:docPr id="15" name="Picture 15"/>
+            <wp:cNvGraphicFramePr>
+              <a:graphicFrameLocks xmlns:a="http://schemas.openxmlformats.org/drawingml/2006/main" noChangeAspect="1"/>
+            </wp:cNvGraphicFramePr>
+            <a:graphic xmlns:a="http://schemas.openxmlformats.org/drawingml/2006/main">
+              <a:graphicData uri="http://schemas.openxmlformats.org/drawingml/2006/picture">
+                <pic:pic xmlns:pic="http://schemas.openxmlformats.org/drawingml/2006/picture">
+                  <pic:nvPicPr>
+                    <pic:cNvPr id="1" name=""/>
+                    <pic:cNvPicPr/>
+                  </pic:nvPicPr>
+                  <pic:blipFill rotWithShape="1">
+                    <a:blip r:embed="rId10" cstate="print">
+                      <a:extLst>
+                        <a:ext uri="{28A0092B-C50C-407E-A947-70E740481C1C}">
+                          <a14:useLocalDpi xmlns:a14="http://schemas.microsoft.com/office/drawing/2010/main" val="0"/>
+                        </a:ext>
+                      </a:extLst>
+                    </a:blip>
+                    <a:srcRect l="23267" t="6781" r="24717" b="4481"/>
+                    <a:stretch/>
+                  </pic:blipFill>
+                  <pic:spPr bwMode="auto">
+                    <a:xfrm>
+                      <a:off x="0" y="0"/>
+                      <a:ext cx="2124075" cy="2041525"/>
+                    </a:xfrm>
+                    <a:prstGeom prst="rect">
+                      <a:avLst/>
+                    </a:prstGeom>
+                    <a:ln>
+                      <a:noFill/>
+                    </a:ln>
+                    <a:extLst>
+                      <a:ext uri="{53640926-AAD7-44D8-BBD7-CCE9431645EC}">
+                        <a14:shadowObscured xmlns:a14="http://schemas.microsoft.com/office/drawing/2010/main"/>
+                      </a:ext>
+                    </a:extLst>
+                  </pic:spPr>
+                </pic:pic>
+              </a:graphicData>
+            </a:graphic>
+            <wp14:sizeRelH relativeFrom="margin">
+              <wp14:pctWidth>0</wp14:pctWidth>
+            </wp14:sizeRelH>
+            <wp14:sizeRelV relativeFrom="margin">
+              <wp14:pctHeight>0</wp14:pctHeight>
+            </wp14:sizeRelV>
+          </wp:anchor>
+        </w:drawing>
+      </w:r>
+    </w:p>
+    <w:p>
+      <w:r>
+        <w:t xml:space="preserve">First, we are going to install the capacitors. At the top of the PCB, there are three circles </w:t>
+      </w:r>
+      <w:r>
+        <w:t>labelled</w:t>
+      </w:r>
+      <w:r>
+        <w:t xml:space="preserve"> C1, C2, and C3. These are capacitor 1, capacitor 2, and capacitor 3.</w:t>
+      </w:r>
+      <w:r>
+        <w:rPr>
+          <w:noProof/>
+          <w:lang w:eastAsia="en-AU"/>
+        </w:rPr>
+        <w:t xml:space="preserve"> </w:t>
+      </w:r>
+    </w:p>
+    <w:p>
+      <w:pPr>
+        <w:rPr>
+          <w:noProof/>
+          <w:lang w:eastAsia="en-AU"/>
+        </w:rPr>
+      </w:pPr>
+      <w:r>
+        <w:t>Let's start with Capacitor 1. Find the capacitor with “104” written on it, and put it into the tw</w:t>
+      </w:r>
+      <w:r>
+        <w:t>o holes in the circle marked C1, circled on the image in green:</w:t>
+      </w:r>
+      <w:r>
+        <w:rPr>
+          <w:noProof/>
+          <w:lang w:eastAsia="en-AU"/>
+        </w:rPr>
+        <w:t xml:space="preserve"> </w:t>
+      </w:r>
+    </w:p>
+    <w:p>
+      <w:r>
+        <w:t xml:space="preserve"> To solder the capacitor, put it in the hole. Then, turn the PCB over so the legs stick out on top.</w:t>
+      </w:r>
     </w:p>
     <w:p/>
     <w:p>
       <w:r>
-        <w:t xml:space="preserve">First, we are going to install the capacitors. At the top of the PCB, there are three circles </w:t>
-      </w:r>
-      <w:proofErr w:type="spellStart"/>
-      <w:r>
-        <w:t>labeled</w:t>
-      </w:r>
-      <w:proofErr w:type="spellEnd"/>
-      <w:r>
-        <w:t xml:space="preserve"> C1, C2, and C3. These are capacitor 1, capacitor 2, and capacitor 3.</w:t>
+        <w:t>Touch the soldering iron to the leg of the capacitor and the silver hole on the PCB. Touch the solder to the leg and the silver hole. The solder will melt. Add a little more until the leg and hole are covered. Remove the iron. The solder will cool and look shiny. Repeat for the other leg.</w:t>
+      </w:r>
+    </w:p>
+    <w:p>
+      <w:r>
+        <w:t xml:space="preserve">Congratulations, you've soldered your first component. Now, flip the PCB back. Find the capacitor </w:t>
+      </w:r>
+      <w:r>
+        <w:t>labelled</w:t>
+      </w:r>
+      <w:r>
+        <w:t xml:space="preserve"> '103' (C2) and repeat the process.</w:t>
+      </w:r>
+    </w:p>
+    <w:p>
+      <w:r>
+        <w:t>Finally, take the last capacitor. This type of capacitor only works one way. The side with the white stripe goes through the white side of the C3 circle. The other side goes through the square hole.</w:t>
       </w:r>
     </w:p>
     <w:p/>
     <w:p>
-      <w:r>
-        <w:t>Let's start with Capacitor 1. Find the capacitor with “104” written on it, and put it into the two holes in the circle marked C1. To solder the capacitor, put it in the hole. Then, turn the PCB over so the legs stick out on top.</w:t>
-      </w:r>
-    </w:p>
-    <w:p/>
-    <w:p>
-      <w:r>
-        <w:lastRenderedPageBreak/>
-        <w:t>Touch the soldering iron to the leg of the capacitor and the silver hole on the PCB. Touch the solder to the leg and the silver hole. The solder will melt. Add a little more until the leg and hole are covered. Remove the iron. The solder will cool and look shiny. Repeat for the other leg.</w:t>
-      </w:r>
-    </w:p>
-    <w:p/>
-    <w:p>
-      <w:r>
-        <w:t xml:space="preserve">Congratulations, you've soldered your first component. Now, flip the PCB back. Find the capacitor </w:t>
-      </w:r>
-      <w:proofErr w:type="spellStart"/>
-      <w:r>
-        <w:t>labeled</w:t>
-      </w:r>
-      <w:proofErr w:type="spellEnd"/>
-      <w:r>
-        <w:t xml:space="preserve"> '103' (C2) and repeat the process.</w:t>
-      </w:r>
-    </w:p>
-    <w:p/>
-    <w:p>
-      <w:r>
-        <w:t>Finally, take the last capacitor. This type of capacitor only works one way. The side with the white stripe goes through the white side of the C3 circle. The other side goes through the square hole.</w:t>
-      </w:r>
-    </w:p>
-    <w:p/>
-    <w:p>
-      <w:r>
-        <w:t xml:space="preserve">Now we will do the resistors. Below the capacitors, there are four rectangles </w:t>
-      </w:r>
-      <w:proofErr w:type="spellStart"/>
-      <w:r>
-        <w:t>labeled</w:t>
-      </w:r>
-      <w:proofErr w:type="spellEnd"/>
-      <w:r>
-        <w:t xml:space="preserve"> R1, R2, R3, and R4. The top two are 24K, and the bottom two are 240R. These are the different sizes.</w:t>
-      </w:r>
-    </w:p>
-    <w:p/>
-    <w:p>
-      <w:r>
-        <w:t xml:space="preserve">Place all the resistors in front of you. Notice the different </w:t>
-      </w:r>
-      <w:proofErr w:type="spellStart"/>
-      <w:r>
-        <w:t>colored</w:t>
-      </w:r>
-      <w:proofErr w:type="spellEnd"/>
-      <w:r>
-        <w:t xml:space="preserve"> rings? This shows the size of each resistor. R1 and R2 have Red-Yellow-Orange-Gold rings. R3 and R4 have Red-Yellow-Brown-Gold rings.</w:t>
-      </w:r>
-    </w:p>
-    <w:p/>
-    <w:p>
-      <w:r>
-        <w:t>Go ahead and solder those resistors in.</w:t>
-      </w:r>
-    </w:p>
-    <w:p/>
-    <w:p>
-      <w:r>
-        <w:t xml:space="preserve">Now take the IC socket and solder that into the large rectangle </w:t>
-      </w:r>
-      <w:proofErr w:type="spellStart"/>
-      <w:r>
-        <w:t>labeled</w:t>
-      </w:r>
-      <w:proofErr w:type="spellEnd"/>
-      <w:r>
-        <w:t xml:space="preserve"> U1. When soldering each leg, use a small amount. Avoid getting solder between the legs.</w:t>
-      </w:r>
-    </w:p>
-    <w:p/>
-    <w:p>
-      <w:r>
-        <w:t>Flip the PCB over to the Scout Sign side. The LEDs will go in the two spots on each side of the scout sign that don’t already have components in them. Take the two LEDs. Notice the flat side and short leg on one side? That is the negative leg, and it needs to go into the circle hole. The long leg goes in the squar</w:t>
+      <w:pPr>
+        <w:rPr>
+          <w:noProof/>
+          <w:lang w:eastAsia="en-AU"/>
+        </w:rPr>
+      </w:pPr>
+      <w:r>
+        <w:rPr>
+          <w:noProof/>
+          <w:lang w:eastAsia="en-AU"/>
+        </w:rPr>
+        <w:br w:type="page"/>
       </w:r>
       <w:bookmarkStart w:id="0" w:name="_GoBack"/>
       <w:bookmarkEnd w:id="0"/>
-      <w:r>
-        <w:t>e hole. Solder those two in.</w:t>
+    </w:p>
+    <w:p>
+      <w:r>
+        <w:rPr>
+          <w:noProof/>
+          <w:lang w:eastAsia="en-AU"/>
+        </w:rPr>
+        <w:lastRenderedPageBreak/>
+        <mc:AlternateContent>
+          <mc:Choice Requires="wps">
+            <w:drawing>
+              <wp:anchor distT="0" distB="0" distL="114300" distR="114300" simplePos="0" relativeHeight="251666432" behindDoc="0" locked="0" layoutInCell="1" allowOverlap="1" wp14:anchorId="1664BE43" wp14:editId="31E3D86C">
+                <wp:simplePos x="0" y="0"/>
+                <wp:positionH relativeFrom="column">
+                  <wp:posOffset>319380</wp:posOffset>
+                </wp:positionH>
+                <wp:positionV relativeFrom="paragraph">
+                  <wp:posOffset>652119</wp:posOffset>
+                </wp:positionV>
+                <wp:extent cx="1514475" cy="200025"/>
+                <wp:effectExtent l="19050" t="19050" r="47625" b="47625"/>
+                <wp:wrapNone/>
+                <wp:docPr id="12" name="Rectangle 12"/>
+                <wp:cNvGraphicFramePr/>
+                <a:graphic xmlns:a="http://schemas.openxmlformats.org/drawingml/2006/main">
+                  <a:graphicData uri="http://schemas.microsoft.com/office/word/2010/wordprocessingShape">
+                    <wps:wsp>
+                      <wps:cNvSpPr/>
+                      <wps:spPr>
+                        <a:xfrm>
+                          <a:off x="0" y="0"/>
+                          <a:ext cx="1514475" cy="200025"/>
+                        </a:xfrm>
+                        <a:prstGeom prst="rect">
+                          <a:avLst/>
+                        </a:prstGeom>
+                        <a:noFill/>
+                        <a:ln w="57150">
+                          <a:solidFill>
+                            <a:srgbClr val="7030A0"/>
+                          </a:solidFill>
+                        </a:ln>
+                      </wps:spPr>
+                      <wps:style>
+                        <a:lnRef idx="2">
+                          <a:schemeClr val="accent1">
+                            <a:shade val="50000"/>
+                          </a:schemeClr>
+                        </a:lnRef>
+                        <a:fillRef idx="1">
+                          <a:schemeClr val="accent1"/>
+                        </a:fillRef>
+                        <a:effectRef idx="0">
+                          <a:schemeClr val="accent1"/>
+                        </a:effectRef>
+                        <a:fontRef idx="minor">
+                          <a:schemeClr val="lt1"/>
+                        </a:fontRef>
+                      </wps:style>
+                      <wps:bodyPr rot="0" spcFirstLastPara="0" vertOverflow="overflow" horzOverflow="overflow" vert="horz" wrap="square" lIns="91440" tIns="45720" rIns="91440" bIns="45720" numCol="1" spcCol="0" rtlCol="0" fromWordArt="0" anchor="ctr" anchorCtr="0" forceAA="0" compatLnSpc="1">
+                        <a:prstTxWarp prst="textNoShape">
+                          <a:avLst/>
+                        </a:prstTxWarp>
+                        <a:noAutofit/>
+                      </wps:bodyPr>
+                    </wps:wsp>
+                  </a:graphicData>
+                </a:graphic>
+                <wp14:sizeRelV relativeFrom="margin">
+                  <wp14:pctHeight>0</wp14:pctHeight>
+                </wp14:sizeRelV>
+              </wp:anchor>
+            </w:drawing>
+          </mc:Choice>
+          <mc:Fallback>
+            <w:pict>
+              <v:rect w14:anchorId="1AA4443D" id="Rectangle 12" o:spid="_x0000_s1026" style="position:absolute;margin-left:25.15pt;margin-top:51.35pt;width:119.25pt;height:15.75pt;z-index:251666432;visibility:visible;mso-wrap-style:square;mso-height-percent:0;mso-wrap-distance-left:9pt;mso-wrap-distance-top:0;mso-wrap-distance-right:9pt;mso-wrap-distance-bottom:0;mso-position-horizontal:absolute;mso-position-horizontal-relative:text;mso-position-vertical:absolute;mso-position-vertical-relative:text;mso-height-percent:0;mso-height-relative:margin;v-text-anchor:middle" o:gfxdata="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" filled="f" strokecolor="#7030a0" strokeweight="4.5pt"/>
+            </w:pict>
+          </mc:Fallback>
+        </mc:AlternateContent>
+      </w:r>
+      <w:r>
+        <w:rPr>
+          <w:noProof/>
+          <w:lang w:eastAsia="en-AU"/>
+        </w:rPr>
+        <mc:AlternateContent>
+          <mc:Choice Requires="wps">
+            <w:drawing>
+              <wp:anchor distT="0" distB="0" distL="114300" distR="114300" simplePos="0" relativeHeight="251669504" behindDoc="0" locked="0" layoutInCell="1" allowOverlap="1">
+                <wp:simplePos x="0" y="0"/>
+                <wp:positionH relativeFrom="column">
+                  <wp:posOffset>324180</wp:posOffset>
+                </wp:positionH>
+                <wp:positionV relativeFrom="paragraph">
+                  <wp:posOffset>447345</wp:posOffset>
+                </wp:positionV>
+                <wp:extent cx="1514475" cy="190500"/>
+                <wp:effectExtent l="19050" t="19050" r="47625" b="38100"/>
+                <wp:wrapNone/>
+                <wp:docPr id="11" name="Rectangle 11"/>
+                <wp:cNvGraphicFramePr/>
+                <a:graphic xmlns:a="http://schemas.openxmlformats.org/drawingml/2006/main">
+                  <a:graphicData uri="http://schemas.microsoft.com/office/word/2010/wordprocessingShape">
+                    <wps:wsp>
+                      <wps:cNvSpPr/>
+                      <wps:spPr>
+                        <a:xfrm>
+                          <a:off x="0" y="0"/>
+                          <a:ext cx="1514475" cy="190500"/>
+                        </a:xfrm>
+                        <a:prstGeom prst="rect">
+                          <a:avLst/>
+                        </a:prstGeom>
+                        <a:noFill/>
+                        <a:ln w="57150">
+                          <a:solidFill>
+                            <a:srgbClr val="00B050"/>
+                          </a:solidFill>
+                        </a:ln>
+                      </wps:spPr>
+                      <wps:style>
+                        <a:lnRef idx="2">
+                          <a:schemeClr val="accent1">
+                            <a:shade val="50000"/>
+                          </a:schemeClr>
+                        </a:lnRef>
+                        <a:fillRef idx="1">
+                          <a:schemeClr val="accent1"/>
+                        </a:fillRef>
+                        <a:effectRef idx="0">
+                          <a:schemeClr val="accent1"/>
+                        </a:effectRef>
+                        <a:fontRef idx="minor">
+                          <a:schemeClr val="lt1"/>
+                        </a:fontRef>
+                      </wps:style>
+                      <wps:bodyPr rot="0" spcFirstLastPara="0" vertOverflow="overflow" horzOverflow="overflow" vert="horz" wrap="square" lIns="91440" tIns="45720" rIns="91440" bIns="45720" numCol="1" spcCol="0" rtlCol="0" fromWordArt="0" anchor="ctr" anchorCtr="0" forceAA="0" compatLnSpc="1">
+                        <a:prstTxWarp prst="textNoShape">
+                          <a:avLst/>
+                        </a:prstTxWarp>
+                        <a:noAutofit/>
+                      </wps:bodyPr>
+                    </wps:wsp>
+                  </a:graphicData>
+                </a:graphic>
+                <wp14:sizeRelV relativeFrom="margin">
+                  <wp14:pctHeight>0</wp14:pctHeight>
+                </wp14:sizeRelV>
+              </wp:anchor>
+            </w:drawing>
+          </mc:Choice>
+          <mc:Fallback>
+            <w:pict>
+              <v:rect w14:anchorId="5FAB823F" id="Rectangle 11" o:spid="_x0000_s1026" style="position:absolute;margin-left:25.55pt;margin-top:35.2pt;width:119.25pt;height:15pt;z-index:251669504;visibility:visible;mso-wrap-style:square;mso-height-percent:0;mso-wrap-distance-left:9pt;mso-wrap-distance-top:0;mso-wrap-distance-right:9pt;mso-wrap-distance-bottom:0;mso-position-horizontal:absolute;mso-position-horizontal-relative:text;mso-position-vertical:absolute;mso-position-vertical-relative:text;mso-height-percent:0;mso-height-relative:margin;v-text-anchor:middle" o:gfxdata="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" filled="f" strokecolor="#00b050" strokeweight="4.5pt"/>
+            </w:pict>
+          </mc:Fallback>
+        </mc:AlternateContent>
+      </w:r>
+      <w:r>
+        <w:rPr>
+          <w:noProof/>
+          <w:lang w:eastAsia="en-AU"/>
+        </w:rPr>
+        <w:drawing>
+          <wp:anchor distT="0" distB="0" distL="114300" distR="114300" simplePos="0" relativeHeight="251662335" behindDoc="0" locked="0" layoutInCell="1" allowOverlap="1" wp14:anchorId="508F7BB8" wp14:editId="2B8A13E4">
+            <wp:simplePos x="0" y="0"/>
+            <wp:positionH relativeFrom="margin">
+              <wp:posOffset>0</wp:posOffset>
+            </wp:positionH>
+            <wp:positionV relativeFrom="paragraph">
+              <wp:posOffset>9525</wp:posOffset>
+            </wp:positionV>
+            <wp:extent cx="2124075" cy="2041525"/>
+            <wp:effectExtent l="0" t="0" r="9525" b="0"/>
+            <wp:wrapSquare wrapText="bothSides"/>
+            <wp:docPr id="16" name="Picture 16"/>
+            <wp:cNvGraphicFramePr>
+              <a:graphicFrameLocks xmlns:a="http://schemas.openxmlformats.org/drawingml/2006/main" noChangeAspect="1"/>
+            </wp:cNvGraphicFramePr>
+            <a:graphic xmlns:a="http://schemas.openxmlformats.org/drawingml/2006/main">
+              <a:graphicData uri="http://schemas.openxmlformats.org/drawingml/2006/picture">
+                <pic:pic xmlns:pic="http://schemas.openxmlformats.org/drawingml/2006/picture">
+                  <pic:nvPicPr>
+                    <pic:cNvPr id="1" name=""/>
+                    <pic:cNvPicPr/>
+                  </pic:nvPicPr>
+                  <pic:blipFill rotWithShape="1">
+                    <a:blip r:embed="rId10" cstate="print">
+                      <a:extLst>
+                        <a:ext uri="{28A0092B-C50C-407E-A947-70E740481C1C}">
+                          <a14:useLocalDpi xmlns:a14="http://schemas.microsoft.com/office/drawing/2010/main" val="0"/>
+                        </a:ext>
+                      </a:extLst>
+                    </a:blip>
+                    <a:srcRect l="23267" t="6781" r="24717" b="4481"/>
+                    <a:stretch/>
+                  </pic:blipFill>
+                  <pic:spPr bwMode="auto">
+                    <a:xfrm>
+                      <a:off x="0" y="0"/>
+                      <a:ext cx="2124075" cy="2041525"/>
+                    </a:xfrm>
+                    <a:prstGeom prst="rect">
+                      <a:avLst/>
+                    </a:prstGeom>
+                    <a:ln>
+                      <a:noFill/>
+                    </a:ln>
+                    <a:extLst>
+                      <a:ext uri="{53640926-AAD7-44D8-BBD7-CCE9431645EC}">
+                        <a14:shadowObscured xmlns:a14="http://schemas.microsoft.com/office/drawing/2010/main"/>
+                      </a:ext>
+                    </a:extLst>
+                  </pic:spPr>
+                </pic:pic>
+              </a:graphicData>
+            </a:graphic>
+            <wp14:sizeRelH relativeFrom="margin">
+              <wp14:pctWidth>0</wp14:pctWidth>
+            </wp14:sizeRelH>
+            <wp14:sizeRelV relativeFrom="margin">
+              <wp14:pctHeight>0</wp14:pctHeight>
+            </wp14:sizeRelV>
+          </wp:anchor>
+        </w:drawing>
+      </w:r>
+      <w:r>
+        <w:t xml:space="preserve">Now we will do the resistors. Below the capacitors, there are four rectangles </w:t>
+      </w:r>
+      <w:r>
+        <w:t>labelled</w:t>
+      </w:r>
+      <w:r>
+        <w:t xml:space="preserve"> R1, R2, R3, and R4. The top two are 24K</w:t>
+      </w:r>
+      <w:r>
+        <w:t xml:space="preserve"> (shown by the green square in the picture)</w:t>
+      </w:r>
+      <w:r>
+        <w:t>, and the bottom two are 240R</w:t>
+      </w:r>
+      <w:r>
+        <w:t xml:space="preserve"> (shown by the purple square</w:t>
+      </w:r>
+      <w:r>
+        <w:t>. These are the different sizes.</w:t>
+      </w:r>
+    </w:p>
+    <w:p>
+      <w:r>
+        <w:t>Place all the resistors in front of you. Notice the different colo</w:t>
+      </w:r>
+      <w:r>
+        <w:t>u</w:t>
+      </w:r>
+      <w:r>
+        <w:t>red rings? This shows the size of each resistor. R1 and R2 have Red-Yellow-Orange-Gold rings. R3 and R4 have Red-Yellow-Brown-Gold rings.</w:t>
+      </w:r>
+    </w:p>
+    <w:p>
+      <w:r>
+        <w:t>Go ahead and solder those resistors in.</w:t>
       </w:r>
     </w:p>
     <w:p/>
     <w:p>
       <w:r>
+        <w:t xml:space="preserve">Now take the IC socket and solder that into the large rectangle </w:t>
+      </w:r>
+      <w:r>
+        <w:t>labelled</w:t>
+      </w:r>
+      <w:r>
+        <w:t xml:space="preserve"> U1. When soldering each leg, use a small amount. Avoid getting solder between the legs.</w:t>
+      </w:r>
+    </w:p>
+    <w:p>
+      <w:r>
+        <w:rPr>
+          <w:noProof/>
+          <w:lang w:eastAsia="en-AU"/>
+        </w:rPr>
+        <w:drawing>
+          <wp:anchor distT="0" distB="0" distL="114300" distR="114300" simplePos="0" relativeHeight="251670528" behindDoc="0" locked="0" layoutInCell="1" allowOverlap="1">
+            <wp:simplePos x="0" y="0"/>
+            <wp:positionH relativeFrom="column">
+              <wp:posOffset>3766820</wp:posOffset>
+            </wp:positionH>
+            <wp:positionV relativeFrom="paragraph">
+              <wp:posOffset>171246</wp:posOffset>
+            </wp:positionV>
+            <wp:extent cx="2125345" cy="2099310"/>
+            <wp:effectExtent l="0" t="0" r="8255" b="0"/>
+            <wp:wrapSquare wrapText="bothSides"/>
+            <wp:docPr id="18" name="Picture 18"/>
+            <wp:cNvGraphicFramePr>
+              <a:graphicFrameLocks xmlns:a="http://schemas.openxmlformats.org/drawingml/2006/main" noChangeAspect="1"/>
+            </wp:cNvGraphicFramePr>
+            <a:graphic xmlns:a="http://schemas.openxmlformats.org/drawingml/2006/main">
+              <a:graphicData uri="http://schemas.openxmlformats.org/drawingml/2006/picture">
+                <pic:pic xmlns:pic="http://schemas.openxmlformats.org/drawingml/2006/picture">
+                  <pic:nvPicPr>
+                    <pic:cNvPr id="1" name=""/>
+                    <pic:cNvPicPr/>
+                  </pic:nvPicPr>
+                  <pic:blipFill rotWithShape="1">
+                    <a:blip r:embed="rId11" cstate="print">
+                      <a:extLst>
+                        <a:ext uri="{28A0092B-C50C-407E-A947-70E740481C1C}">
+                          <a14:useLocalDpi xmlns:a14="http://schemas.microsoft.com/office/drawing/2010/main" val="0"/>
+                        </a:ext>
+                      </a:extLst>
+                    </a:blip>
+                    <a:srcRect l="24633" t="4754" r="23288" b="3991"/>
+                    <a:stretch/>
+                  </pic:blipFill>
+                  <pic:spPr bwMode="auto">
+                    <a:xfrm>
+                      <a:off x="0" y="0"/>
+                      <a:ext cx="2125345" cy="2099310"/>
+                    </a:xfrm>
+                    <a:prstGeom prst="rect">
+                      <a:avLst/>
+                    </a:prstGeom>
+                    <a:ln>
+                      <a:noFill/>
+                    </a:ln>
+                    <a:extLst>
+                      <a:ext uri="{53640926-AAD7-44D8-BBD7-CCE9431645EC}">
+                        <a14:shadowObscured xmlns:a14="http://schemas.microsoft.com/office/drawing/2010/main"/>
+                      </a:ext>
+                    </a:extLst>
+                  </pic:spPr>
+                </pic:pic>
+              </a:graphicData>
+            </a:graphic>
+          </wp:anchor>
+        </w:drawing>
+      </w:r>
+    </w:p>
+    <w:p>
+      <w:r>
+        <w:rPr>
+          <w:noProof/>
+          <w:lang w:eastAsia="en-AU"/>
+        </w:rPr>
+        <mc:AlternateContent>
+          <mc:Choice Requires="wps">
+            <w:drawing>
+              <wp:anchor distT="0" distB="0" distL="114300" distR="114300" simplePos="0" relativeHeight="251676672" behindDoc="0" locked="0" layoutInCell="1" allowOverlap="1" wp14:anchorId="45F25988" wp14:editId="7D618407">
+                <wp:simplePos x="0" y="0"/>
+                <wp:positionH relativeFrom="column">
+                  <wp:posOffset>4030167</wp:posOffset>
+                </wp:positionH>
+                <wp:positionV relativeFrom="paragraph">
+                  <wp:posOffset>705638</wp:posOffset>
+                </wp:positionV>
+                <wp:extent cx="438912" cy="380390"/>
+                <wp:effectExtent l="38100" t="38100" r="37465" b="38735"/>
+                <wp:wrapNone/>
+                <wp:docPr id="21" name="Oval 21"/>
+                <wp:cNvGraphicFramePr/>
+                <a:graphic xmlns:a="http://schemas.openxmlformats.org/drawingml/2006/main">
+                  <a:graphicData uri="http://schemas.microsoft.com/office/word/2010/wordprocessingShape">
+                    <wps:wsp>
+                      <wps:cNvSpPr/>
+                      <wps:spPr>
+                        <a:xfrm>
+                          <a:off x="0" y="0"/>
+                          <a:ext cx="438912" cy="380390"/>
+                        </a:xfrm>
+                        <a:prstGeom prst="ellipse">
+                          <a:avLst/>
+                        </a:prstGeom>
+                        <a:noFill/>
+                        <a:ln w="76200">
+                          <a:solidFill>
+                            <a:srgbClr val="00B050"/>
+                          </a:solidFill>
+                        </a:ln>
+                      </wps:spPr>
+                      <wps:style>
+                        <a:lnRef idx="2">
+                          <a:schemeClr val="accent1">
+                            <a:shade val="50000"/>
+                          </a:schemeClr>
+                        </a:lnRef>
+                        <a:fillRef idx="1">
+                          <a:schemeClr val="accent1"/>
+                        </a:fillRef>
+                        <a:effectRef idx="0">
+                          <a:schemeClr val="accent1"/>
+                        </a:effectRef>
+                        <a:fontRef idx="minor">
+                          <a:schemeClr val="lt1"/>
+                        </a:fontRef>
+                      </wps:style>
+                      <wps:bodyPr rot="0" spcFirstLastPara="0" vertOverflow="overflow" horzOverflow="overflow" vert="horz" wrap="square" lIns="91440" tIns="45720" rIns="91440" bIns="45720" numCol="1" spcCol="0" rtlCol="0" fromWordArt="0" anchor="ctr" anchorCtr="0" forceAA="0" compatLnSpc="1">
+                        <a:prstTxWarp prst="textNoShape">
+                          <a:avLst/>
+                        </a:prstTxWarp>
+                        <a:noAutofit/>
+                      </wps:bodyPr>
+                    </wps:wsp>
+                  </a:graphicData>
+                </a:graphic>
+                <wp14:sizeRelH relativeFrom="margin">
+                  <wp14:pctWidth>0</wp14:pctWidth>
+                </wp14:sizeRelH>
+                <wp14:sizeRelV relativeFrom="margin">
+                  <wp14:pctHeight>0</wp14:pctHeight>
+                </wp14:sizeRelV>
+              </wp:anchor>
+            </w:drawing>
+          </mc:Choice>
+          <mc:Fallback>
+            <w:pict>
+              <v:oval w14:anchorId="240C7D2A" id="Oval 21" o:spid="_x0000_s1026" style="position:absolute;margin-left:317.35pt;margin-top:55.55pt;width:34.55pt;height:29.95pt;z-index:251676672;visibility:visible;mso-wrap-style:square;mso-width-percent:0;mso-height-percent:0;mso-wrap-distance-left:9pt;mso-wrap-distance-top:0;mso-wrap-distance-right:9pt;mso-wrap-distance-bottom:0;mso-position-horizontal:absolute;mso-position-horizontal-relative:text;mso-position-vertical:absolute;mso-position-vertical-relative:text;mso-width-percent:0;mso-height-percent:0;mso-width-relative:margin;mso-height-relative:margin;v-text-anchor:middle" o:gfxdata="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" filled="f" strokecolor="#00b050" strokeweight="6pt">
+                <v:stroke joinstyle="miter"/>
+              </v:oval>
+            </w:pict>
+          </mc:Fallback>
+        </mc:AlternateContent>
+      </w:r>
+      <w:r>
+        <w:rPr>
+          <w:noProof/>
+          <w:lang w:eastAsia="en-AU"/>
+        </w:rPr>
+        <mc:AlternateContent>
+          <mc:Choice Requires="wps">
+            <w:drawing>
+              <wp:anchor distT="0" distB="0" distL="114300" distR="114300" simplePos="0" relativeHeight="251674624" behindDoc="0" locked="0" layoutInCell="1" allowOverlap="1" wp14:anchorId="7DA70D1D" wp14:editId="0CAF1C28">
+                <wp:simplePos x="0" y="0"/>
+                <wp:positionH relativeFrom="column">
+                  <wp:posOffset>5120640</wp:posOffset>
+                </wp:positionH>
+                <wp:positionV relativeFrom="paragraph">
+                  <wp:posOffset>713207</wp:posOffset>
+                </wp:positionV>
+                <wp:extent cx="438912" cy="380390"/>
+                <wp:effectExtent l="38100" t="38100" r="37465" b="38735"/>
+                <wp:wrapNone/>
+                <wp:docPr id="20" name="Oval 20"/>
+                <wp:cNvGraphicFramePr/>
+                <a:graphic xmlns:a="http://schemas.openxmlformats.org/drawingml/2006/main">
+                  <a:graphicData uri="http://schemas.microsoft.com/office/word/2010/wordprocessingShape">
+                    <wps:wsp>
+                      <wps:cNvSpPr/>
+                      <wps:spPr>
+                        <a:xfrm>
+                          <a:off x="0" y="0"/>
+                          <a:ext cx="438912" cy="380390"/>
+                        </a:xfrm>
+                        <a:prstGeom prst="ellipse">
+                          <a:avLst/>
+                        </a:prstGeom>
+                        <a:noFill/>
+                        <a:ln w="76200">
+                          <a:solidFill>
+                            <a:srgbClr val="00B050"/>
+                          </a:solidFill>
+                        </a:ln>
+                      </wps:spPr>
+                      <wps:style>
+                        <a:lnRef idx="2">
+                          <a:schemeClr val="accent1">
+                            <a:shade val="50000"/>
+                          </a:schemeClr>
+                        </a:lnRef>
+                        <a:fillRef idx="1">
+                          <a:schemeClr val="accent1"/>
+                        </a:fillRef>
+                        <a:effectRef idx="0">
+                          <a:schemeClr val="accent1"/>
+                        </a:effectRef>
+                        <a:fontRef idx="minor">
+                          <a:schemeClr val="lt1"/>
+                        </a:fontRef>
+                      </wps:style>
+                      <wps:bodyPr rot="0" spcFirstLastPara="0" vertOverflow="overflow" horzOverflow="overflow" vert="horz" wrap="square" lIns="91440" tIns="45720" rIns="91440" bIns="45720" numCol="1" spcCol="0" rtlCol="0" fromWordArt="0" anchor="ctr" anchorCtr="0" forceAA="0" compatLnSpc="1">
+                        <a:prstTxWarp prst="textNoShape">
+                          <a:avLst/>
+                        </a:prstTxWarp>
+                        <a:noAutofit/>
+                      </wps:bodyPr>
+                    </wps:wsp>
+                  </a:graphicData>
+                </a:graphic>
+                <wp14:sizeRelH relativeFrom="margin">
+                  <wp14:pctWidth>0</wp14:pctWidth>
+                </wp14:sizeRelH>
+                <wp14:sizeRelV relativeFrom="margin">
+                  <wp14:pctHeight>0</wp14:pctHeight>
+                </wp14:sizeRelV>
+              </wp:anchor>
+            </w:drawing>
+          </mc:Choice>
+          <mc:Fallback>
+            <w:pict>
+              <v:oval w14:anchorId="63AF103A" id="Oval 20" o:spid="_x0000_s1026" style="position:absolute;margin-left:403.2pt;margin-top:56.15pt;width:34.55pt;height:29.95pt;z-index:251674624;visibility:visible;mso-wrap-style:square;mso-width-percent:0;mso-height-percent:0;mso-wrap-distance-left:9pt;mso-wrap-distance-top:0;mso-wrap-distance-right:9pt;mso-wrap-distance-bottom:0;mso-position-horizontal:absolute;mso-position-horizontal-relative:text;mso-position-vertical:absolute;mso-position-vertical-relative:text;mso-width-percent:0;mso-height-percent:0;mso-width-relative:margin;mso-height-relative:margin;v-text-anchor:middle" o:gfxdata="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" filled="f" strokecolor="#00b050" strokeweight="6pt">
+                <v:stroke joinstyle="miter"/>
+              </v:oval>
+            </w:pict>
+          </mc:Fallback>
+        </mc:AlternateContent>
+      </w:r>
+      <w:r>
+        <w:t>Flip the PCB over to the Scout Sign side. The LEDs will go in the two spots on each side of the scout sign that don’t already have components in them</w:t>
+      </w:r>
+      <w:r>
+        <w:t>, shown in the green circles</w:t>
+      </w:r>
+      <w:r>
+        <w:t>. Take the two LEDs. Notice the flat side and short leg on one side? That is the negative leg, and it needs to go into the circle hole. The long leg goes in the square hole. Solder those two in.</w:t>
+      </w:r>
+      <w:r>
+        <w:rPr>
+          <w:noProof/>
+          <w:lang w:eastAsia="en-AU"/>
+        </w:rPr>
+        <w:t xml:space="preserve"> </w:t>
+      </w:r>
+    </w:p>
+    <w:p>
+      <w:r>
+        <w:rPr>
+          <w:noProof/>
+          <w:lang w:eastAsia="en-AU"/>
+        </w:rPr>
+        <mc:AlternateContent>
+          <mc:Choice Requires="wps">
+            <w:drawing>
+              <wp:anchor distT="0" distB="0" distL="114300" distR="114300" simplePos="0" relativeHeight="251677696" behindDoc="0" locked="0" layoutInCell="1" allowOverlap="1">
+                <wp:simplePos x="0" y="0"/>
+                <wp:positionH relativeFrom="column">
+                  <wp:posOffset>3957522</wp:posOffset>
+                </wp:positionH>
+                <wp:positionV relativeFrom="paragraph">
+                  <wp:posOffset>524154</wp:posOffset>
+                </wp:positionV>
+                <wp:extent cx="760781" cy="153366"/>
+                <wp:effectExtent l="19050" t="114300" r="0" b="75565"/>
+                <wp:wrapNone/>
+                <wp:docPr id="23" name="Straight Arrow Connector 23"/>
+                <wp:cNvGraphicFramePr/>
+                <a:graphic xmlns:a="http://schemas.openxmlformats.org/drawingml/2006/main">
+                  <a:graphicData uri="http://schemas.microsoft.com/office/word/2010/wordprocessingShape">
+                    <wps:wsp>
+                      <wps:cNvCnPr/>
+                      <wps:spPr>
+                        <a:xfrm flipV="1">
+                          <a:off x="0" y="0"/>
+                          <a:ext cx="760781" cy="153366"/>
+                        </a:xfrm>
+                        <a:prstGeom prst="straightConnector1">
+                          <a:avLst/>
+                        </a:prstGeom>
+                        <a:ln w="76200">
+                          <a:solidFill>
+                            <a:srgbClr val="FFC000"/>
+                          </a:solidFill>
+                          <a:tailEnd type="triangle"/>
+                        </a:ln>
+                      </wps:spPr>
+                      <wps:style>
+                        <a:lnRef idx="1">
+                          <a:schemeClr val="accent1"/>
+                        </a:lnRef>
+                        <a:fillRef idx="0">
+                          <a:schemeClr val="accent1"/>
+                        </a:fillRef>
+                        <a:effectRef idx="0">
+                          <a:schemeClr val="accent1"/>
+                        </a:effectRef>
+                        <a:fontRef idx="minor">
+                          <a:schemeClr val="tx1"/>
+                        </a:fontRef>
+                      </wps:style>
+                      <wps:bodyPr/>
+                    </wps:wsp>
+                  </a:graphicData>
+                </a:graphic>
+                <wp14:sizeRelH relativeFrom="margin">
+                  <wp14:pctWidth>0</wp14:pctWidth>
+                </wp14:sizeRelH>
+                <wp14:sizeRelV relativeFrom="margin">
+                  <wp14:pctHeight>0</wp14:pctHeight>
+                </wp14:sizeRelV>
+              </wp:anchor>
+            </w:drawing>
+          </mc:Choice>
+          <mc:Fallback>
+            <w:pict>
+              <v:shapetype w14:anchorId="229DBEE3" id="_x0000_t32" coordsize="21600,21600" o:spt="32" o:oned="t" path="m,l21600,21600e" filled="f">
+                <v:path arrowok="t" fillok="f" o:connecttype="none"/>
+                <o:lock v:ext="edit" shapetype="t"/>
+              </v:shapetype>
+              <v:shape id="Straight Arrow Connector 23" o:spid="_x0000_s1026" type="#_x0000_t32" style="position:absolute;margin-left:311.6pt;margin-top:41.25pt;width:59.9pt;height:12.1pt;flip:y;z-index:251677696;visibility:visible;mso-wrap-style:square;mso-width-percent:0;mso-height-percent:0;mso-wrap-distance-left:9pt;mso-wrap-distance-top:0;mso-wrap-distance-right:9pt;mso-wrap-distance-bottom:0;mso-position-horizontal:absolute;mso-position-horizontal-relative:text;mso-position-vertical:absolute;mso-position-vertical-relative:text;mso-width-percent:0;mso-height-percent:0;mso-width-relative:margin;mso-height-relative:margin" o:gfxdata="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" strokecolor="#ffc000" strokeweight="6pt">
+                <v:stroke endarrow="block" joinstyle="miter"/>
+              </v:shape>
+            </w:pict>
+          </mc:Fallback>
+        </mc:AlternateContent>
+      </w:r>
+      <w:r>
+        <w:rPr>
+          <w:noProof/>
+          <w:lang w:eastAsia="en-AU"/>
+        </w:rPr>
+        <mc:AlternateContent>
+          <mc:Choice Requires="wps">
+            <w:drawing>
+              <wp:anchor distT="0" distB="0" distL="114300" distR="114300" simplePos="0" relativeHeight="251679744" behindDoc="0" locked="0" layoutInCell="1" allowOverlap="1" wp14:anchorId="644F0D0B" wp14:editId="47B44460">
+                <wp:simplePos x="0" y="0"/>
+                <wp:positionH relativeFrom="column">
+                  <wp:posOffset>4923130</wp:posOffset>
+                </wp:positionH>
+                <wp:positionV relativeFrom="paragraph">
+                  <wp:posOffset>516838</wp:posOffset>
+                </wp:positionV>
+                <wp:extent cx="789406" cy="204191"/>
+                <wp:effectExtent l="0" t="95250" r="10795" b="43815"/>
+                <wp:wrapNone/>
+                <wp:docPr id="24" name="Straight Arrow Connector 24"/>
+                <wp:cNvGraphicFramePr/>
+                <a:graphic xmlns:a="http://schemas.openxmlformats.org/drawingml/2006/main">
+                  <a:graphicData uri="http://schemas.microsoft.com/office/word/2010/wordprocessingShape">
+                    <wps:wsp>
+                      <wps:cNvCnPr/>
+                      <wps:spPr>
+                        <a:xfrm flipH="1" flipV="1">
+                          <a:off x="0" y="0"/>
+                          <a:ext cx="789406" cy="204191"/>
+                        </a:xfrm>
+                        <a:prstGeom prst="straightConnector1">
+                          <a:avLst/>
+                        </a:prstGeom>
+                        <a:ln w="76200">
+                          <a:solidFill>
+                            <a:srgbClr val="7030A0"/>
+                          </a:solidFill>
+                          <a:tailEnd type="triangle"/>
+                        </a:ln>
+                      </wps:spPr>
+                      <wps:style>
+                        <a:lnRef idx="1">
+                          <a:schemeClr val="accent1"/>
+                        </a:lnRef>
+                        <a:fillRef idx="0">
+                          <a:schemeClr val="accent1"/>
+                        </a:fillRef>
+                        <a:effectRef idx="0">
+                          <a:schemeClr val="accent1"/>
+                        </a:effectRef>
+                        <a:fontRef idx="minor">
+                          <a:schemeClr val="tx1"/>
+                        </a:fontRef>
+                      </wps:style>
+                      <wps:bodyPr/>
+                    </wps:wsp>
+                  </a:graphicData>
+                </a:graphic>
+                <wp14:sizeRelH relativeFrom="margin">
+                  <wp14:pctWidth>0</wp14:pctWidth>
+                </wp14:sizeRelH>
+                <wp14:sizeRelV relativeFrom="margin">
+                  <wp14:pctHeight>0</wp14:pctHeight>
+                </wp14:sizeRelV>
+              </wp:anchor>
+            </w:drawing>
+          </mc:Choice>
+          <mc:Fallback>
+            <w:pict>
+              <v:shape w14:anchorId="5B5467CC" id="Straight Arrow Connector 24" o:spid="_x0000_s1026" type="#_x0000_t32" style="position:absolute;margin-left:387.65pt;margin-top:40.7pt;width:62.15pt;height:16.1pt;flip:x y;z-index:251679744;visibility:visible;mso-wrap-style:square;mso-width-percent:0;mso-height-percent:0;mso-wrap-distance-left:9pt;mso-wrap-distance-top:0;mso-wrap-distance-right:9pt;mso-wrap-distance-bottom:0;mso-position-horizontal:absolute;mso-position-horizontal-relative:text;mso-position-vertical:absolute;mso-position-vertical-relative:text;mso-width-percent:0;mso-height-percent:0;mso-width-relative:margin;mso-height-relative:margin" o:gfxdata="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" strokecolor="#7030a0" strokeweight="6pt">
+                <v:stroke endarrow="block" joinstyle="miter"/>
+              </v:shape>
+            </w:pict>
+          </mc:Fallback>
+        </mc:AlternateContent>
+      </w:r>
+      <w:r>
         <w:t xml:space="preserve">Lastly, the solar panel connects to the two pads at the bottom </w:t>
       </w:r>
-      <w:proofErr w:type="spellStart"/>
-      <w:r>
-        <w:t>labeled</w:t>
-      </w:r>
-      <w:proofErr w:type="spellEnd"/>
-      <w:r>
-        <w:t xml:space="preserve"> J1. Take the red wire and solder it to the square hole, and the black wire to the black hole.</w:t>
+      <w:r>
+        <w:t>labelled</w:t>
+      </w:r>
+      <w:r>
+        <w:t xml:space="preserve"> J1. Take the red wire and solder it to the square </w:t>
+      </w:r>
+      <w:proofErr w:type="gramStart"/>
+      <w:r>
+        <w:t>hole</w:t>
+      </w:r>
+      <w:proofErr w:type="gramEnd"/>
+      <w:r>
+        <w:t xml:space="preserve"> (purple arrow)</w:t>
+      </w:r>
+      <w:r>
+        <w:t xml:space="preserve"> and the black wire to the </w:t>
+      </w:r>
+      <w:r>
+        <w:t>round</w:t>
+      </w:r>
+      <w:r>
+        <w:t xml:space="preserve"> hole</w:t>
+      </w:r>
+      <w:r>
+        <w:t xml:space="preserve"> (orange arrow)</w:t>
+      </w:r>
+      <w:r>
+        <w:t>.</w:t>
+      </w:r>
+      <w:r>
+        <w:rPr>
+          <w:noProof/>
+          <w:lang w:eastAsia="en-AU"/>
+        </w:rPr>
+        <w:t xml:space="preserve"> </w:t>
       </w:r>
     </w:p>
     <w:p/>

</xml_diff>